<commit_message>
removed old install instructions
Removed the old install instructions. Updated software requirements in
README
</commit_message>
<xml_diff>
--- a/UserGuide.docx
+++ b/UserGuide.docx
@@ -1,6 +1,6 @@
 
 <file path=word/document.xml><?xml version="1.0" encoding="utf-8"?>
-<w:document xmlns:wpc="http://schemas.microsoft.com/office/word/2010/wordprocessingCanvas" xmlns:mc="http://schemas.openxmlformats.org/markup-compatibility/2006" xmlns:o="urn:schemas-microsoft-com:office:office" xmlns:r="http://schemas.openxmlformats.org/officeDocument/2006/relationships" xmlns:m="http://schemas.openxmlformats.org/officeDocument/2006/math" xmlns:v="urn:schemas-microsoft-com:vml" xmlns:wp14="http://schemas.microsoft.com/office/word/2010/wordprocessingDrawing" xmlns:wp="http://schemas.openxmlformats.org/drawingml/2006/wordprocessingDrawing" xmlns:w10="urn:schemas-microsoft-com:office:word" xmlns:w="http://schemas.openxmlformats.org/wordprocessingml/2006/main" xmlns:w14="http://schemas.microsoft.com/office/word/2010/wordml" xmlns:wpg="http://schemas.microsoft.com/office/word/2010/wordprocessingGroup" xmlns:wpi="http://schemas.microsoft.com/office/word/2010/wordprocessingInk" xmlns:wne="http://schemas.microsoft.com/office/word/2006/wordml" xmlns:wps="http://schemas.microsoft.com/office/word/2010/wordprocessingShape" mc:Ignorable="w14 wp14">
+<w:document xmlns:wpc="http://schemas.microsoft.com/office/word/2010/wordprocessingCanvas" xmlns:mo="http://schemas.microsoft.com/office/mac/office/2008/main" xmlns:mc="http://schemas.openxmlformats.org/markup-compatibility/2006" xmlns:mv="urn:schemas-microsoft-com:mac:vml" xmlns:o="urn:schemas-microsoft-com:office:office" xmlns:r="http://schemas.openxmlformats.org/officeDocument/2006/relationships" xmlns:m="http://schemas.openxmlformats.org/officeDocument/2006/math" xmlns:v="urn:schemas-microsoft-com:vml" xmlns:wp14="http://schemas.microsoft.com/office/word/2010/wordprocessingDrawing" xmlns:wp="http://schemas.openxmlformats.org/drawingml/2006/wordprocessingDrawing" xmlns:w10="urn:schemas-microsoft-com:office:word" xmlns:w="http://schemas.openxmlformats.org/wordprocessingml/2006/main" xmlns:w14="http://schemas.microsoft.com/office/word/2010/wordml" xmlns:wpg="http://schemas.microsoft.com/office/word/2010/wordprocessingGroup" xmlns:wpi="http://schemas.microsoft.com/office/word/2010/wordprocessingInk" xmlns:wne="http://schemas.microsoft.com/office/word/2006/wordml" xmlns:wps="http://schemas.microsoft.com/office/word/2010/wordprocessingShape" mc:Ignorable="w14 wp14">
   <w:body>
     <w:p>
       <w:pPr>
@@ -77,41 +77,6 @@
       </w:r>
       <w:r>
         <w:t xml:space="preserve">  Please refer to the standard itself for definitions and descriptions of the tests and their rationales.</w:t>
-      </w:r>
-    </w:p>
-    <w:p>
-      <w:pPr>
-        <w:rPr>
-          <w:b/>
-          <w:sz w:val="28"/>
-          <w:szCs w:val="28"/>
-        </w:rPr>
-      </w:pPr>
-      <w:r>
-        <w:rPr>
-          <w:b/>
-          <w:sz w:val="28"/>
-          <w:szCs w:val="28"/>
-        </w:rPr>
-        <w:t>Installation</w:t>
-      </w:r>
-    </w:p>
-    <w:p>
-      <w:r>
-        <w:t xml:space="preserve">Uncompress the </w:t>
-      </w:r>
-      <w:r>
-        <w:t xml:space="preserve">file </w:t>
-      </w:r>
-      <w:r>
-        <w:rPr>
-          <w:b/>
-          <w:i/>
-        </w:rPr>
-        <w:t>py90b_v4.zip</w:t>
-      </w:r>
-      <w:r>
-        <w:t xml:space="preserve"> into a single directory.  The contents of the zip archive are:</w:t>
       </w:r>
     </w:p>
     <w:p>
@@ -418,7 +383,6 @@
         </w:numPr>
       </w:pPr>
       <w:r>
-        <w:lastRenderedPageBreak/>
         <w:t xml:space="preserve">Contains the </w:t>
       </w:r>
       <w:r>
@@ -449,6 +413,7 @@
         </w:numPr>
       </w:pPr>
       <w:r>
+        <w:lastRenderedPageBreak/>
         <w:t>the non-IID</w:t>
       </w:r>
       <w:r>
@@ -886,15 +851,20 @@
     </w:p>
     <w:p/>
     <w:p>
-      <w:pPr>
-        <w:rPr>
-          <w:b/>
-        </w:rPr>
-      </w:pPr>
-      <w:r>
-        <w:rPr>
-          <w:b/>
-        </w:rPr>
+      <w:bookmarkStart w:id="0" w:name="_GoBack"/>
+      <w:bookmarkEnd w:id="0"/>
+    </w:p>
+    <w:p>
+      <w:pPr>
+        <w:rPr>
+          <w:b/>
+        </w:rPr>
+      </w:pPr>
+      <w:r>
+        <w:rPr>
+          <w:b/>
+        </w:rPr>
+        <w:lastRenderedPageBreak/>
         <w:t xml:space="preserve">This </w:t>
       </w:r>
       <w:r>
@@ -2031,10 +2001,7 @@
         <w:t>Next are some examples of running the non-IID tests.</w:t>
       </w:r>
     </w:p>
-    <w:p>
-      <w:bookmarkStart w:id="0" w:name="_GoBack"/>
-      <w:bookmarkEnd w:id="0"/>
-    </w:p>
+    <w:p/>
     <w:p>
       <w:r>
         <w:t>First example</w:t>
@@ -4551,7 +4518,7 @@
 </file>
 
 <file path=word/numbering.xml><?xml version="1.0" encoding="utf-8"?>
-<w:numbering xmlns:wpc="http://schemas.microsoft.com/office/word/2010/wordprocessingCanvas" xmlns:mc="http://schemas.openxmlformats.org/markup-compatibility/2006" xmlns:o="urn:schemas-microsoft-com:office:office" xmlns:r="http://schemas.openxmlformats.org/officeDocument/2006/relationships" xmlns:m="http://schemas.openxmlformats.org/officeDocument/2006/math" xmlns:v="urn:schemas-microsoft-com:vml" xmlns:wp14="http://schemas.microsoft.com/office/word/2010/wordprocessingDrawing" xmlns:wp="http://schemas.openxmlformats.org/drawingml/2006/wordprocessingDrawing" xmlns:w10="urn:schemas-microsoft-com:office:word" xmlns:w="http://schemas.openxmlformats.org/wordprocessingml/2006/main" xmlns:w14="http://schemas.microsoft.com/office/word/2010/wordml" xmlns:wpg="http://schemas.microsoft.com/office/word/2010/wordprocessingGroup" xmlns:wpi="http://schemas.microsoft.com/office/word/2010/wordprocessingInk" xmlns:wne="http://schemas.microsoft.com/office/word/2006/wordml" xmlns:wps="http://schemas.microsoft.com/office/word/2010/wordprocessingShape" mc:Ignorable="w14 wp14">
+<w:numbering xmlns:wpc="http://schemas.microsoft.com/office/word/2010/wordprocessingCanvas" xmlns:mo="http://schemas.microsoft.com/office/mac/office/2008/main" xmlns:mc="http://schemas.openxmlformats.org/markup-compatibility/2006" xmlns:mv="urn:schemas-microsoft-com:mac:vml" xmlns:o="urn:schemas-microsoft-com:office:office" xmlns:r="http://schemas.openxmlformats.org/officeDocument/2006/relationships" xmlns:m="http://schemas.openxmlformats.org/officeDocument/2006/math" xmlns:v="urn:schemas-microsoft-com:vml" xmlns:wp14="http://schemas.microsoft.com/office/word/2010/wordprocessingDrawing" xmlns:wp="http://schemas.openxmlformats.org/drawingml/2006/wordprocessingDrawing" xmlns:w10="urn:schemas-microsoft-com:office:word" xmlns:w="http://schemas.openxmlformats.org/wordprocessingml/2006/main" xmlns:w14="http://schemas.microsoft.com/office/word/2010/wordml" xmlns:wpg="http://schemas.microsoft.com/office/word/2010/wordprocessingGroup" xmlns:wpi="http://schemas.microsoft.com/office/word/2010/wordprocessingInk" xmlns:wne="http://schemas.microsoft.com/office/word/2006/wordml" xmlns:wps="http://schemas.microsoft.com/office/word/2010/wordprocessingShape" mc:Ignorable="w14 wp14">
   <w:abstractNum w:abstractNumId="0">
     <w:nsid w:val="01460811"/>
     <w:multiLevelType w:val="hybridMultilevel"/>
@@ -5500,7 +5467,7 @@
       </w:pPr>
     </w:pPrDefault>
   </w:docDefaults>
-  <w:latentStyles w:defLockedState="0" w:defUIPriority="99" w:defSemiHidden="1" w:defUnhideWhenUsed="1" w:defQFormat="0" w:count="267">
+  <w:latentStyles w:defLockedState="0" w:defUIPriority="99" w:defSemiHidden="1" w:defUnhideWhenUsed="1" w:defQFormat="0" w:count="276">
     <w:lsdException w:name="Normal" w:semiHidden="0" w:uiPriority="0" w:unhideWhenUsed="0" w:qFormat="1"/>
     <w:lsdException w:name="heading 1" w:semiHidden="0" w:uiPriority="9" w:unhideWhenUsed="0" w:qFormat="1"/>
     <w:lsdException w:name="heading 2" w:uiPriority="9" w:qFormat="1"/>
@@ -5729,7 +5696,7 @@
 </file>
 
 <file path=word/stylesWithEffects.xml><?xml version="1.0" encoding="utf-8"?>
-<w:styles xmlns:wpc="http://schemas.microsoft.com/office/word/2010/wordprocessingCanvas" xmlns:mc="http://schemas.openxmlformats.org/markup-compatibility/2006" xmlns:o="urn:schemas-microsoft-com:office:office" xmlns:r="http://schemas.openxmlformats.org/officeDocument/2006/relationships" xmlns:m="http://schemas.openxmlformats.org/officeDocument/2006/math" xmlns:v="urn:schemas-microsoft-com:vml" xmlns:wp14="http://schemas.microsoft.com/office/word/2010/wordprocessingDrawing" xmlns:wp="http://schemas.openxmlformats.org/drawingml/2006/wordprocessingDrawing" xmlns:w10="urn:schemas-microsoft-com:office:word" xmlns:w="http://schemas.openxmlformats.org/wordprocessingml/2006/main" xmlns:w14="http://schemas.microsoft.com/office/word/2010/wordml" xmlns:wpg="http://schemas.microsoft.com/office/word/2010/wordprocessingGroup" xmlns:wpi="http://schemas.microsoft.com/office/word/2010/wordprocessingInk" xmlns:wne="http://schemas.microsoft.com/office/word/2006/wordml" xmlns:wps="http://schemas.microsoft.com/office/word/2010/wordprocessingShape" mc:Ignorable="w14 wp14">
+<w:styles xmlns:wpc="http://schemas.microsoft.com/office/word/2010/wordprocessingCanvas" xmlns:mo="http://schemas.microsoft.com/office/mac/office/2008/main" xmlns:mc="http://schemas.openxmlformats.org/markup-compatibility/2006" xmlns:mv="urn:schemas-microsoft-com:mac:vml" xmlns:o="urn:schemas-microsoft-com:office:office" xmlns:r="http://schemas.openxmlformats.org/officeDocument/2006/relationships" xmlns:m="http://schemas.openxmlformats.org/officeDocument/2006/math" xmlns:v="urn:schemas-microsoft-com:vml" xmlns:wp14="http://schemas.microsoft.com/office/word/2010/wordprocessingDrawing" xmlns:wp="http://schemas.openxmlformats.org/drawingml/2006/wordprocessingDrawing" xmlns:w10="urn:schemas-microsoft-com:office:word" xmlns:w="http://schemas.openxmlformats.org/wordprocessingml/2006/main" xmlns:w14="http://schemas.microsoft.com/office/word/2010/wordml" xmlns:wpg="http://schemas.microsoft.com/office/word/2010/wordprocessingGroup" xmlns:wpi="http://schemas.microsoft.com/office/word/2010/wordprocessingInk" xmlns:wne="http://schemas.microsoft.com/office/word/2006/wordml" xmlns:wps="http://schemas.microsoft.com/office/word/2010/wordprocessingShape" mc:Ignorable="w14 wp14">
   <w:docDefaults>
     <w:rPrDefault>
       <w:rPr>
@@ -5745,7 +5712,7 @@
       </w:pPr>
     </w:pPrDefault>
   </w:docDefaults>
-  <w:latentStyles w:defLockedState="0" w:defUIPriority="99" w:defSemiHidden="1" w:defUnhideWhenUsed="1" w:defQFormat="0" w:count="267">
+  <w:latentStyles w:defLockedState="0" w:defUIPriority="99" w:defSemiHidden="1" w:defUnhideWhenUsed="1" w:defQFormat="0" w:count="276">
     <w:lsdException w:name="Normal" w:semiHidden="0" w:uiPriority="0" w:unhideWhenUsed="0" w:qFormat="1"/>
     <w:lsdException w:name="heading 1" w:semiHidden="0" w:uiPriority="9" w:unhideWhenUsed="0" w:qFormat="1"/>
     <w:lsdException w:name="heading 2" w:uiPriority="9" w:qFormat="1"/>

</xml_diff>